<commit_message>
Final Push with all code, doc and images finalized
</commit_message>
<xml_diff>
--- a/Other/VBA_Wall_Street_Screenshots.docx
+++ b/Other/VBA_Wall_Street_Screenshots.docx
@@ -13,10 +13,10 @@
           <w:noProof/>
         </w:rPr>
         <w:drawing>
-          <wp:inline distT="0" distB="0" distL="0" distR="0" wp14:anchorId="5A69CCE6" wp14:editId="1E425EF2">
+          <wp:inline distT="0" distB="0" distL="0" distR="0" wp14:anchorId="5CCD6275" wp14:editId="4A2A0684">
             <wp:extent cx="5943600" cy="3171825"/>
             <wp:effectExtent l="0" t="0" r="0" b="9525"/>
-            <wp:docPr id="1" name="Picture 1"/>
+            <wp:docPr id="3" name="Picture 3"/>
             <wp:cNvGraphicFramePr>
               <a:graphicFrameLocks xmlns:a="http://schemas.openxmlformats.org/drawingml/2006/main" noChangeAspect="1"/>
             </wp:cNvGraphicFramePr>
@@ -48,6 +48,8 @@
           </wp:inline>
         </w:drawing>
       </w:r>
+      <w:bookmarkStart w:id="0" w:name="_GoBack"/>
+      <w:bookmarkEnd w:id="0"/>
     </w:p>
     <w:p/>
     <w:p>
@@ -61,10 +63,10 @@
           <w:noProof/>
         </w:rPr>
         <w:drawing>
-          <wp:inline distT="0" distB="0" distL="0" distR="0" wp14:anchorId="52770DB8" wp14:editId="2D555080">
+          <wp:inline distT="0" distB="0" distL="0" distR="0" wp14:anchorId="65B1DED4" wp14:editId="50D9CBCE">
             <wp:extent cx="5943600" cy="3171825"/>
             <wp:effectExtent l="0" t="0" r="0" b="9525"/>
-            <wp:docPr id="3" name="Picture 3"/>
+            <wp:docPr id="2" name="Picture 2"/>
             <wp:cNvGraphicFramePr>
               <a:graphicFrameLocks xmlns:a="http://schemas.openxmlformats.org/drawingml/2006/main" noChangeAspect="1"/>
             </wp:cNvGraphicFramePr>
@@ -109,16 +111,15 @@
       </w:r>
     </w:p>
     <w:p>
-      <w:bookmarkStart w:id="0" w:name="_GoBack"/>
       <w:r>
         <w:rPr>
           <w:noProof/>
         </w:rPr>
         <w:drawing>
-          <wp:inline distT="0" distB="0" distL="0" distR="0" wp14:anchorId="7E9B1361" wp14:editId="7B7B66FE">
+          <wp:inline distT="0" distB="0" distL="0" distR="0" wp14:anchorId="4D48432B" wp14:editId="6B91D24D">
             <wp:extent cx="5943600" cy="3171825"/>
             <wp:effectExtent l="0" t="0" r="0" b="9525"/>
-            <wp:docPr id="4" name="Picture 4"/>
+            <wp:docPr id="1" name="Picture 1"/>
             <wp:cNvGraphicFramePr>
               <a:graphicFrameLocks xmlns:a="http://schemas.openxmlformats.org/drawingml/2006/main" noChangeAspect="1"/>
             </wp:cNvGraphicFramePr>
@@ -150,7 +151,6 @@
           </wp:inline>
         </w:drawing>
       </w:r>
-      <w:bookmarkEnd w:id="0"/>
     </w:p>
     <w:sectPr>
       <w:pgSz w:w="12240" w:h="15840"/>
@@ -285,6 +285,7 @@
     <w:lsdException w:name="HTML Sample" w:semiHidden="1" w:unhideWhenUsed="1"/>
     <w:lsdException w:name="HTML Typewriter" w:semiHidden="1" w:unhideWhenUsed="1"/>
     <w:lsdException w:name="HTML Variable" w:semiHidden="1" w:unhideWhenUsed="1"/>
+    <w:lsdException w:name="Normal Table" w:semiHidden="1" w:unhideWhenUsed="1"/>
     <w:lsdException w:name="annotation subject" w:semiHidden="1" w:unhideWhenUsed="1"/>
     <w:lsdException w:name="No List" w:semiHidden="1" w:unhideWhenUsed="1"/>
     <w:lsdException w:name="Outline List 1" w:semiHidden="1" w:unhideWhenUsed="1"/>
@@ -331,8 +332,10 @@
     <w:lsdException w:name="Table Subtle 2" w:semiHidden="1" w:unhideWhenUsed="1"/>
     <w:lsdException w:name="Table Web 1" w:semiHidden="1" w:unhideWhenUsed="1"/>
     <w:lsdException w:name="Table Web 2" w:semiHidden="1" w:unhideWhenUsed="1"/>
+    <w:lsdException w:name="Table Web 3" w:semiHidden="1" w:unhideWhenUsed="1"/>
     <w:lsdException w:name="Balloon Text" w:semiHidden="1" w:unhideWhenUsed="1"/>
     <w:lsdException w:name="Table Grid" w:uiPriority="39"/>
+    <w:lsdException w:name="Table Theme" w:semiHidden="1" w:unhideWhenUsed="1"/>
     <w:lsdException w:name="Placeholder Text" w:semiHidden="1"/>
     <w:lsdException w:name="No Spacing" w:uiPriority="1" w:qFormat="1"/>
     <w:lsdException w:name="Light Shading" w:uiPriority="60"/>

</xml_diff>